<commit_message>
Project - Add other previously submitted documents
</commit_message>
<xml_diff>
--- a/project/doc/Shevtsov_Project_System_Design_Document.docx
+++ b/project/doc/Shevtsov_Project_System_Design_Document.docx
@@ -12,8 +12,6 @@
           <w:szCs w:val="32"/>
         </w:rPr>
       </w:pPr>
-      <w:bookmarkStart w:id="0" w:name="_GoBack"/>
-      <w:bookmarkEnd w:id="0"/>
       <w:r>
         <w:rPr>
           <w:b/>
@@ -100,7 +98,7 @@
         <w:t>Daniel Shevtsov (SID: 200351253)</w:t>
       </w:r>
     </w:p>
-    <w:bookmarkStart w:id="1" w:name="_Toc191714069" w:displacedByCustomXml="next"/>
+    <w:bookmarkStart w:id="0" w:name="_Toc191714069" w:displacedByCustomXml="next"/>
     <w:sdt>
       <w:sdtPr>
         <w:rPr>
@@ -162,20 +160,157 @@
             </w:rPr>
             <w:fldChar w:fldCharType="separate"/>
           </w:r>
-          <w:hyperlink w:anchor="_Toc22905369" w:history="1">
+          <w:bookmarkStart w:id="1" w:name="_GoBack"/>
+          <w:bookmarkEnd w:id="1"/>
+          <w:r>
+            <w:rPr>
+              <w:rStyle w:val="Hyperlink"/>
+              <w:noProof/>
+            </w:rPr>
+            <w:fldChar w:fldCharType="begin"/>
+          </w:r>
+          <w:r>
+            <w:rPr>
+              <w:rStyle w:val="Hyperlink"/>
+              <w:noProof/>
+            </w:rPr>
+            <w:instrText xml:space="preserve"> </w:instrText>
+          </w:r>
+          <w:r>
+            <w:rPr>
+              <w:noProof/>
+            </w:rPr>
+            <w:instrText>HYPERLINK \l "_Toc22908401"</w:instrText>
+          </w:r>
+          <w:r>
+            <w:rPr>
+              <w:rStyle w:val="Hyperlink"/>
+              <w:noProof/>
+            </w:rPr>
+            <w:instrText xml:space="preserve"> </w:instrText>
+          </w:r>
+          <w:r>
+            <w:rPr>
+              <w:rStyle w:val="Hyperlink"/>
+              <w:noProof/>
+            </w:rPr>
+          </w:r>
+          <w:r>
+            <w:rPr>
+              <w:rStyle w:val="Hyperlink"/>
+              <w:noProof/>
+            </w:rPr>
+            <w:fldChar w:fldCharType="separate"/>
+          </w:r>
+          <w:r>
+            <w:rPr>
+              <w:rStyle w:val="Hyperlink"/>
+              <w:noProof/>
+            </w:rPr>
+            <w:t>1.</w:t>
+          </w:r>
+          <w:r>
+            <w:rPr>
+              <w:rFonts w:asciiTheme="minorHAnsi" w:eastAsiaTheme="minorEastAsia" w:hAnsiTheme="minorHAnsi" w:cstheme="minorBidi"/>
+              <w:b w:val="0"/>
+              <w:bCs w:val="0"/>
+              <w:caps w:val="0"/>
+              <w:noProof/>
+              <w:sz w:val="22"/>
+              <w:szCs w:val="22"/>
+            </w:rPr>
+            <w:tab/>
+          </w:r>
+          <w:r>
+            <w:rPr>
+              <w:rStyle w:val="Hyperlink"/>
+              <w:noProof/>
+            </w:rPr>
+            <w:t>Introduction</w:t>
+          </w:r>
+          <w:r>
+            <w:rPr>
+              <w:noProof/>
+              <w:webHidden/>
+            </w:rPr>
+            <w:tab/>
+          </w:r>
+          <w:r>
+            <w:rPr>
+              <w:noProof/>
+              <w:webHidden/>
+            </w:rPr>
+            <w:fldChar w:fldCharType="begin"/>
+          </w:r>
+          <w:r>
+            <w:rPr>
+              <w:noProof/>
+              <w:webHidden/>
+            </w:rPr>
+            <w:instrText xml:space="preserve"> PAGEREF _Toc22908401 \h </w:instrText>
+          </w:r>
+          <w:r>
+            <w:rPr>
+              <w:noProof/>
+              <w:webHidden/>
+            </w:rPr>
+          </w:r>
+          <w:r>
+            <w:rPr>
+              <w:noProof/>
+              <w:webHidden/>
+            </w:rPr>
+            <w:fldChar w:fldCharType="separate"/>
+          </w:r>
+          <w:r>
+            <w:rPr>
+              <w:noProof/>
+              <w:webHidden/>
+            </w:rPr>
+            <w:t>1</w:t>
+          </w:r>
+          <w:r>
+            <w:rPr>
+              <w:noProof/>
+              <w:webHidden/>
+            </w:rPr>
+            <w:fldChar w:fldCharType="end"/>
+          </w:r>
+          <w:r>
+            <w:rPr>
+              <w:rStyle w:val="Hyperlink"/>
+              <w:noProof/>
+            </w:rPr>
+            <w:fldChar w:fldCharType="end"/>
+          </w:r>
+        </w:p>
+        <w:p>
+          <w:pPr>
+            <w:pStyle w:val="TOC2"/>
+            <w:tabs>
+              <w:tab w:val="left" w:pos="800"/>
+              <w:tab w:val="right" w:leader="dot" w:pos="10070"/>
+            </w:tabs>
+            <w:rPr>
+              <w:rFonts w:asciiTheme="minorHAnsi" w:eastAsiaTheme="minorEastAsia" w:hAnsiTheme="minorHAnsi" w:cstheme="minorBidi"/>
+              <w:smallCaps w:val="0"/>
+              <w:noProof/>
+              <w:sz w:val="22"/>
+              <w:szCs w:val="22"/>
+            </w:rPr>
+          </w:pPr>
+          <w:hyperlink w:anchor="_Toc22908402" w:history="1">
             <w:r>
               <w:rPr>
                 <w:rStyle w:val="Hyperlink"/>
                 <w:noProof/>
               </w:rPr>
-              <w:t>1.</w:t>
+              <w:t>1.1</w:t>
             </w:r>
             <w:r>
               <w:rPr>
                 <w:rFonts w:asciiTheme="minorHAnsi" w:eastAsiaTheme="minorEastAsia" w:hAnsiTheme="minorHAnsi" w:cstheme="minorBidi"/>
-                <w:b w:val="0"/>
-                <w:bCs w:val="0"/>
-                <w:caps w:val="0"/>
+                <w:smallCaps w:val="0"/>
                 <w:noProof/>
                 <w:sz w:val="22"/>
                 <w:szCs w:val="22"/>
@@ -187,7 +322,7 @@
                 <w:rStyle w:val="Hyperlink"/>
                 <w:noProof/>
               </w:rPr>
-              <w:t>Introduction</w:t>
+              <w:t>Purpose of the system</w:t>
             </w:r>
             <w:r>
               <w:rPr>
@@ -208,7 +343,7 @@
                 <w:noProof/>
                 <w:webHidden/>
               </w:rPr>
-              <w:instrText xml:space="preserve"> PAGEREF _Toc22905369 \h </w:instrText>
+              <w:instrText xml:space="preserve"> PAGEREF _Toc22908402 \h </w:instrText>
             </w:r>
             <w:r>
               <w:rPr>
@@ -254,13 +389,13 @@
               <w:szCs w:val="22"/>
             </w:rPr>
           </w:pPr>
-          <w:hyperlink w:anchor="_Toc22905370" w:history="1">
+          <w:hyperlink w:anchor="_Toc22908403" w:history="1">
             <w:r>
               <w:rPr>
                 <w:rStyle w:val="Hyperlink"/>
                 <w:noProof/>
               </w:rPr>
-              <w:t>1.1</w:t>
+              <w:t>1.2</w:t>
             </w:r>
             <w:r>
               <w:rPr>
@@ -277,7 +412,7 @@
                 <w:rStyle w:val="Hyperlink"/>
                 <w:noProof/>
               </w:rPr>
-              <w:t>Purpose of the system</w:t>
+              <w:t>Design goals</w:t>
             </w:r>
             <w:r>
               <w:rPr>
@@ -298,7 +433,7 @@
                 <w:noProof/>
                 <w:webHidden/>
               </w:rPr>
-              <w:instrText xml:space="preserve"> PAGEREF _Toc22905370 \h </w:instrText>
+              <w:instrText xml:space="preserve"> PAGEREF _Toc22908403 \h </w:instrText>
             </w:r>
             <w:r>
               <w:rPr>
@@ -344,13 +479,13 @@
               <w:szCs w:val="22"/>
             </w:rPr>
           </w:pPr>
-          <w:hyperlink w:anchor="_Toc22905371" w:history="1">
+          <w:hyperlink w:anchor="_Toc22908404" w:history="1">
             <w:r>
               <w:rPr>
                 <w:rStyle w:val="Hyperlink"/>
                 <w:noProof/>
               </w:rPr>
-              <w:t>1.2</w:t>
+              <w:t>1.3</w:t>
             </w:r>
             <w:r>
               <w:rPr>
@@ -367,7 +502,7 @@
                 <w:rStyle w:val="Hyperlink"/>
                 <w:noProof/>
               </w:rPr>
-              <w:t>Design goals</w:t>
+              <w:t>Definitions, acronyms, and abbreviations</w:t>
             </w:r>
             <w:r>
               <w:rPr>
@@ -388,7 +523,7 @@
                 <w:noProof/>
                 <w:webHidden/>
               </w:rPr>
-              <w:instrText xml:space="preserve"> PAGEREF _Toc22905371 \h </w:instrText>
+              <w:instrText xml:space="preserve"> PAGEREF _Toc22908404 \h </w:instrText>
             </w:r>
             <w:r>
               <w:rPr>
@@ -434,13 +569,13 @@
               <w:szCs w:val="22"/>
             </w:rPr>
           </w:pPr>
-          <w:hyperlink w:anchor="_Toc22905372" w:history="1">
+          <w:hyperlink w:anchor="_Toc22908405" w:history="1">
             <w:r>
               <w:rPr>
                 <w:rStyle w:val="Hyperlink"/>
                 <w:noProof/>
               </w:rPr>
-              <w:t>1.3</w:t>
+              <w:t>1.4</w:t>
             </w:r>
             <w:r>
               <w:rPr>
@@ -457,7 +592,7 @@
                 <w:rStyle w:val="Hyperlink"/>
                 <w:noProof/>
               </w:rPr>
-              <w:t>Definitions, acronyms, and abbreviations</w:t>
+              <w:t>References</w:t>
             </w:r>
             <w:r>
               <w:rPr>
@@ -478,7 +613,7 @@
                 <w:noProof/>
                 <w:webHidden/>
               </w:rPr>
-              <w:instrText xml:space="preserve"> PAGEREF _Toc22905372 \h </w:instrText>
+              <w:instrText xml:space="preserve"> PAGEREF _Toc22908405 \h </w:instrText>
             </w:r>
             <w:r>
               <w:rPr>
@@ -524,13 +659,13 @@
               <w:szCs w:val="22"/>
             </w:rPr>
           </w:pPr>
-          <w:hyperlink w:anchor="_Toc22905373" w:history="1">
+          <w:hyperlink w:anchor="_Toc22908406" w:history="1">
             <w:r>
               <w:rPr>
                 <w:rStyle w:val="Hyperlink"/>
                 <w:noProof/>
               </w:rPr>
-              <w:t>1.4</w:t>
+              <w:t>1.5</w:t>
             </w:r>
             <w:r>
               <w:rPr>
@@ -547,7 +682,7 @@
                 <w:rStyle w:val="Hyperlink"/>
                 <w:noProof/>
               </w:rPr>
-              <w:t>References</w:t>
+              <w:t>Overview</w:t>
             </w:r>
             <w:r>
               <w:rPr>
@@ -568,7 +703,7 @@
                 <w:noProof/>
                 <w:webHidden/>
               </w:rPr>
-              <w:instrText xml:space="preserve"> PAGEREF _Toc22905373 \h </w:instrText>
+              <w:instrText xml:space="preserve"> PAGEREF _Toc22908406 \h </w:instrText>
             </w:r>
             <w:r>
               <w:rPr>
@@ -588,97 +723,7 @@
                 <w:noProof/>
                 <w:webHidden/>
               </w:rPr>
-              <w:t>1</w:t>
-            </w:r>
-            <w:r>
-              <w:rPr>
-                <w:noProof/>
-                <w:webHidden/>
-              </w:rPr>
-              <w:fldChar w:fldCharType="end"/>
-            </w:r>
-          </w:hyperlink>
-        </w:p>
-        <w:p>
-          <w:pPr>
-            <w:pStyle w:val="TOC2"/>
-            <w:tabs>
-              <w:tab w:val="left" w:pos="800"/>
-              <w:tab w:val="right" w:leader="dot" w:pos="10070"/>
-            </w:tabs>
-            <w:rPr>
-              <w:rFonts w:asciiTheme="minorHAnsi" w:eastAsiaTheme="minorEastAsia" w:hAnsiTheme="minorHAnsi" w:cstheme="minorBidi"/>
-              <w:smallCaps w:val="0"/>
-              <w:noProof/>
-              <w:sz w:val="22"/>
-              <w:szCs w:val="22"/>
-            </w:rPr>
-          </w:pPr>
-          <w:hyperlink w:anchor="_Toc22905374" w:history="1">
-            <w:r>
-              <w:rPr>
-                <w:rStyle w:val="Hyperlink"/>
-                <w:noProof/>
-              </w:rPr>
-              <w:t>1.5</w:t>
-            </w:r>
-            <w:r>
-              <w:rPr>
-                <w:rFonts w:asciiTheme="minorHAnsi" w:eastAsiaTheme="minorEastAsia" w:hAnsiTheme="minorHAnsi" w:cstheme="minorBidi"/>
-                <w:smallCaps w:val="0"/>
-                <w:noProof/>
-                <w:sz w:val="22"/>
-                <w:szCs w:val="22"/>
-              </w:rPr>
-              <w:tab/>
-            </w:r>
-            <w:r>
-              <w:rPr>
-                <w:rStyle w:val="Hyperlink"/>
-                <w:noProof/>
-              </w:rPr>
-              <w:t>Overview</w:t>
-            </w:r>
-            <w:r>
-              <w:rPr>
-                <w:noProof/>
-                <w:webHidden/>
-              </w:rPr>
-              <w:tab/>
-            </w:r>
-            <w:r>
-              <w:rPr>
-                <w:noProof/>
-                <w:webHidden/>
-              </w:rPr>
-              <w:fldChar w:fldCharType="begin"/>
-            </w:r>
-            <w:r>
-              <w:rPr>
-                <w:noProof/>
-                <w:webHidden/>
-              </w:rPr>
-              <w:instrText xml:space="preserve"> PAGEREF _Toc22905374 \h </w:instrText>
-            </w:r>
-            <w:r>
-              <w:rPr>
-                <w:noProof/>
-                <w:webHidden/>
-              </w:rPr>
-            </w:r>
-            <w:r>
-              <w:rPr>
-                <w:noProof/>
-                <w:webHidden/>
-              </w:rPr>
-              <w:fldChar w:fldCharType="separate"/>
-            </w:r>
-            <w:r>
-              <w:rPr>
-                <w:noProof/>
-                <w:webHidden/>
-              </w:rPr>
-              <w:t>1</w:t>
+              <w:t>2</w:t>
             </w:r>
             <w:r>
               <w:rPr>
@@ -705,7 +750,7 @@
               <w:szCs w:val="22"/>
             </w:rPr>
           </w:pPr>
-          <w:hyperlink w:anchor="_Toc22905375" w:history="1">
+          <w:hyperlink w:anchor="_Toc22908407" w:history="1">
             <w:r>
               <w:rPr>
                 <w:rStyle w:val="Hyperlink"/>
@@ -751,7 +796,7 @@
                 <w:noProof/>
                 <w:webHidden/>
               </w:rPr>
-              <w:instrText xml:space="preserve"> PAGEREF _Toc22905375 \h </w:instrText>
+              <w:instrText xml:space="preserve"> PAGEREF _Toc22908407 \h </w:instrText>
             </w:r>
             <w:r>
               <w:rPr>
@@ -771,7 +816,7 @@
                 <w:noProof/>
                 <w:webHidden/>
               </w:rPr>
-              <w:t>1</w:t>
+              <w:t>2</w:t>
             </w:r>
             <w:r>
               <w:rPr>
@@ -798,7 +843,7 @@
               <w:szCs w:val="22"/>
             </w:rPr>
           </w:pPr>
-          <w:hyperlink w:anchor="_Toc22905376" w:history="1">
+          <w:hyperlink w:anchor="_Toc22908408" w:history="1">
             <w:r>
               <w:rPr>
                 <w:rStyle w:val="Hyperlink"/>
@@ -844,7 +889,7 @@
                 <w:noProof/>
                 <w:webHidden/>
               </w:rPr>
-              <w:instrText xml:space="preserve"> PAGEREF _Toc22905376 \h </w:instrText>
+              <w:instrText xml:space="preserve"> PAGEREF _Toc22908408 \h </w:instrText>
             </w:r>
             <w:r>
               <w:rPr>
@@ -864,7 +909,7 @@
                 <w:noProof/>
                 <w:webHidden/>
               </w:rPr>
-              <w:t>1</w:t>
+              <w:t>2</w:t>
             </w:r>
             <w:r>
               <w:rPr>
@@ -890,7 +935,7 @@
               <w:szCs w:val="22"/>
             </w:rPr>
           </w:pPr>
-          <w:hyperlink w:anchor="_Toc22905377" w:history="1">
+          <w:hyperlink w:anchor="_Toc22908409" w:history="1">
             <w:r>
               <w:rPr>
                 <w:rStyle w:val="Hyperlink"/>
@@ -934,7 +979,7 @@
                 <w:noProof/>
                 <w:webHidden/>
               </w:rPr>
-              <w:instrText xml:space="preserve"> PAGEREF _Toc22905377 \h </w:instrText>
+              <w:instrText xml:space="preserve"> PAGEREF _Toc22908409 \h </w:instrText>
             </w:r>
             <w:r>
               <w:rPr>
@@ -954,7 +999,7 @@
                 <w:noProof/>
                 <w:webHidden/>
               </w:rPr>
-              <w:t>1</w:t>
+              <w:t>2</w:t>
             </w:r>
             <w:r>
               <w:rPr>
@@ -980,7 +1025,7 @@
               <w:szCs w:val="22"/>
             </w:rPr>
           </w:pPr>
-          <w:hyperlink w:anchor="_Toc22905378" w:history="1">
+          <w:hyperlink w:anchor="_Toc22908410" w:history="1">
             <w:r>
               <w:rPr>
                 <w:rStyle w:val="Hyperlink"/>
@@ -1024,7 +1069,7 @@
                 <w:noProof/>
                 <w:webHidden/>
               </w:rPr>
-              <w:instrText xml:space="preserve"> PAGEREF _Toc22905378 \h </w:instrText>
+              <w:instrText xml:space="preserve"> PAGEREF _Toc22908410 \h </w:instrText>
             </w:r>
             <w:r>
               <w:rPr>
@@ -1044,7 +1089,7 @@
                 <w:noProof/>
                 <w:webHidden/>
               </w:rPr>
-              <w:t>1</w:t>
+              <w:t>2</w:t>
             </w:r>
             <w:r>
               <w:rPr>
@@ -1070,7 +1115,7 @@
               <w:szCs w:val="22"/>
             </w:rPr>
           </w:pPr>
-          <w:hyperlink w:anchor="_Toc22905379" w:history="1">
+          <w:hyperlink w:anchor="_Toc22908411" w:history="1">
             <w:r>
               <w:rPr>
                 <w:rStyle w:val="Hyperlink"/>
@@ -1114,7 +1159,7 @@
                 <w:noProof/>
                 <w:webHidden/>
               </w:rPr>
-              <w:instrText xml:space="preserve"> PAGEREF _Toc22905379 \h </w:instrText>
+              <w:instrText xml:space="preserve"> PAGEREF _Toc22908411 \h </w:instrText>
             </w:r>
             <w:r>
               <w:rPr>
@@ -1134,7 +1179,7 @@
                 <w:noProof/>
                 <w:webHidden/>
               </w:rPr>
-              <w:t>1</w:t>
+              <w:t>2</w:t>
             </w:r>
             <w:r>
               <w:rPr>
@@ -1160,7 +1205,7 @@
               <w:szCs w:val="22"/>
             </w:rPr>
           </w:pPr>
-          <w:hyperlink w:anchor="_Toc22905380" w:history="1">
+          <w:hyperlink w:anchor="_Toc22908412" w:history="1">
             <w:r>
               <w:rPr>
                 <w:rStyle w:val="Hyperlink"/>
@@ -1204,7 +1249,7 @@
                 <w:noProof/>
                 <w:webHidden/>
               </w:rPr>
-              <w:instrText xml:space="preserve"> PAGEREF _Toc22905380 \h </w:instrText>
+              <w:instrText xml:space="preserve"> PAGEREF _Toc22908412 \h </w:instrText>
             </w:r>
             <w:r>
               <w:rPr>
@@ -1224,7 +1269,7 @@
                 <w:noProof/>
                 <w:webHidden/>
               </w:rPr>
-              <w:t>1</w:t>
+              <w:t>2</w:t>
             </w:r>
             <w:r>
               <w:rPr>
@@ -1250,7 +1295,7 @@
               <w:szCs w:val="22"/>
             </w:rPr>
           </w:pPr>
-          <w:hyperlink w:anchor="_Toc22905381" w:history="1">
+          <w:hyperlink w:anchor="_Toc22908413" w:history="1">
             <w:r>
               <w:rPr>
                 <w:rStyle w:val="Hyperlink"/>
@@ -1294,7 +1339,7 @@
                 <w:noProof/>
                 <w:webHidden/>
               </w:rPr>
-              <w:instrText xml:space="preserve"> PAGEREF _Toc22905381 \h </w:instrText>
+              <w:instrText xml:space="preserve"> PAGEREF _Toc22908413 \h </w:instrText>
             </w:r>
             <w:r>
               <w:rPr>
@@ -1314,7 +1359,7 @@
                 <w:noProof/>
                 <w:webHidden/>
               </w:rPr>
-              <w:t>1</w:t>
+              <w:t>2</w:t>
             </w:r>
             <w:r>
               <w:rPr>
@@ -1340,7 +1385,7 @@
               <w:szCs w:val="22"/>
             </w:rPr>
           </w:pPr>
-          <w:hyperlink w:anchor="_Toc22905382" w:history="1">
+          <w:hyperlink w:anchor="_Toc22908414" w:history="1">
             <w:r>
               <w:rPr>
                 <w:rStyle w:val="Hyperlink"/>
@@ -1384,7 +1429,7 @@
                 <w:noProof/>
                 <w:webHidden/>
               </w:rPr>
-              <w:instrText xml:space="preserve"> PAGEREF _Toc22905382 \h </w:instrText>
+              <w:instrText xml:space="preserve"> PAGEREF _Toc22908414 \h </w:instrText>
             </w:r>
             <w:r>
               <w:rPr>
@@ -1404,7 +1449,7 @@
                 <w:noProof/>
                 <w:webHidden/>
               </w:rPr>
-              <w:t>1</w:t>
+              <w:t>2</w:t>
             </w:r>
             <w:r>
               <w:rPr>
@@ -1430,7 +1475,7 @@
               <w:szCs w:val="22"/>
             </w:rPr>
           </w:pPr>
-          <w:hyperlink w:anchor="_Toc22905383" w:history="1">
+          <w:hyperlink w:anchor="_Toc22908415" w:history="1">
             <w:r>
               <w:rPr>
                 <w:rStyle w:val="Hyperlink"/>
@@ -1474,7 +1519,7 @@
                 <w:noProof/>
                 <w:webHidden/>
               </w:rPr>
-              <w:instrText xml:space="preserve"> PAGEREF _Toc22905383 \h </w:instrText>
+              <w:instrText xml:space="preserve"> PAGEREF _Toc22908415 \h </w:instrText>
             </w:r>
             <w:r>
               <w:rPr>
@@ -1494,7 +1539,7 @@
                 <w:noProof/>
                 <w:webHidden/>
               </w:rPr>
-              <w:t>1</w:t>
+              <w:t>2</w:t>
             </w:r>
             <w:r>
               <w:rPr>
@@ -1521,7 +1566,7 @@
               <w:szCs w:val="22"/>
             </w:rPr>
           </w:pPr>
-          <w:hyperlink w:anchor="_Toc22905384" w:history="1">
+          <w:hyperlink w:anchor="_Toc22908416" w:history="1">
             <w:r>
               <w:rPr>
                 <w:rStyle w:val="Hyperlink"/>
@@ -1567,7 +1612,7 @@
                 <w:noProof/>
                 <w:webHidden/>
               </w:rPr>
-              <w:instrText xml:space="preserve"> PAGEREF _Toc22905384 \h </w:instrText>
+              <w:instrText xml:space="preserve"> PAGEREF _Toc22908416 \h </w:instrText>
             </w:r>
             <w:r>
               <w:rPr>
@@ -1587,7 +1632,7 @@
                 <w:noProof/>
                 <w:webHidden/>
               </w:rPr>
-              <w:t>1</w:t>
+              <w:t>2</w:t>
             </w:r>
             <w:r>
               <w:rPr>
@@ -1614,7 +1659,7 @@
               <w:szCs w:val="22"/>
             </w:rPr>
           </w:pPr>
-          <w:hyperlink w:anchor="_Toc22905385" w:history="1">
+          <w:hyperlink w:anchor="_Toc22908417" w:history="1">
             <w:r>
               <w:rPr>
                 <w:rStyle w:val="Hyperlink"/>
@@ -1660,7 +1705,7 @@
                 <w:noProof/>
                 <w:webHidden/>
               </w:rPr>
-              <w:instrText xml:space="preserve"> PAGEREF _Toc22905385 \h </w:instrText>
+              <w:instrText xml:space="preserve"> PAGEREF _Toc22908417 \h </w:instrText>
             </w:r>
             <w:r>
               <w:rPr>
@@ -1680,7 +1725,7 @@
                 <w:noProof/>
                 <w:webHidden/>
               </w:rPr>
-              <w:t>1</w:t>
+              <w:t>2</w:t>
             </w:r>
             <w:r>
               <w:rPr>
@@ -1707,7 +1752,7 @@
               <w:szCs w:val="22"/>
             </w:rPr>
           </w:pPr>
-          <w:hyperlink w:anchor="_Toc22905386" w:history="1">
+          <w:hyperlink w:anchor="_Toc22908418" w:history="1">
             <w:r>
               <w:rPr>
                 <w:rStyle w:val="Hyperlink"/>
@@ -1753,7 +1798,7 @@
                 <w:noProof/>
                 <w:webHidden/>
               </w:rPr>
-              <w:instrText xml:space="preserve"> PAGEREF _Toc22905386 \h </w:instrText>
+              <w:instrText xml:space="preserve"> PAGEREF _Toc22908418 \h </w:instrText>
             </w:r>
             <w:r>
               <w:rPr>
@@ -1773,7 +1818,7 @@
                 <w:noProof/>
                 <w:webHidden/>
               </w:rPr>
-              <w:t>1</w:t>
+              <w:t>2</w:t>
             </w:r>
             <w:r>
               <w:rPr>
@@ -1809,8 +1854,8 @@
       <w:r>
         <w:br w:type="page"/>
       </w:r>
-      <w:bookmarkStart w:id="2" w:name="_Toc22905369"/>
-      <w:bookmarkEnd w:id="1"/>
+      <w:bookmarkStart w:id="2" w:name="_Toc22908401"/>
+      <w:bookmarkEnd w:id="0"/>
       <w:r>
         <w:lastRenderedPageBreak/>
         <w:t>Introduction</w:t>
@@ -1821,7 +1866,7 @@
       <w:pPr>
         <w:pStyle w:val="Heading2"/>
       </w:pPr>
-      <w:bookmarkStart w:id="3" w:name="_Toc22905370"/>
+      <w:bookmarkStart w:id="3" w:name="_Toc22908402"/>
       <w:r>
         <w:t>Purpose of the system</w:t>
       </w:r>
@@ -1856,7 +1901,7 @@
       <w:pPr>
         <w:pStyle w:val="Heading2"/>
       </w:pPr>
-      <w:bookmarkStart w:id="4" w:name="_Toc22905371"/>
+      <w:bookmarkStart w:id="4" w:name="_Toc22908403"/>
       <w:r>
         <w:t>Design goals</w:t>
       </w:r>
@@ -1866,7 +1911,7 @@
       <w:pPr>
         <w:pStyle w:val="Heading2"/>
       </w:pPr>
-      <w:bookmarkStart w:id="5" w:name="_Toc22905372"/>
+      <w:bookmarkStart w:id="5" w:name="_Toc22908404"/>
       <w:r>
         <w:t>Definitions, acronyms, and abbreviations</w:t>
       </w:r>
@@ -1876,7 +1921,7 @@
       <w:pPr>
         <w:pStyle w:val="Heading2"/>
       </w:pPr>
-      <w:bookmarkStart w:id="6" w:name="_Toc22905373"/>
+      <w:bookmarkStart w:id="6" w:name="_Toc22908405"/>
       <w:r>
         <w:t>References</w:t>
       </w:r>
@@ -1884,10 +1929,126 @@
     </w:p>
     <w:p>
       <w:pPr>
+        <w:pStyle w:val="ListParagraph"/>
+        <w:numPr>
+          <w:ilvl w:val="0"/>
+          <w:numId w:val="33"/>
+        </w:numPr>
+      </w:pPr>
+      <w:r>
+        <w:t xml:space="preserve">Krishna, K. L., Silver, O., Malende, W. F., &amp; Anuradha, K. (2017). Internet of Things application for implementation of smart agriculture system. 2017 International Conference on I-SMAC (IoT in Social, Mobile, Analytics and Cloud) (I-SMAC), 54– 59. Retrieved September 28, 2019, from </w:t>
+      </w:r>
+      <w:hyperlink r:id="rId10" w:history="1">
+        <w:r>
+          <w:rPr>
+            <w:rStyle w:val="Hyperlink"/>
+          </w:rPr>
+          <w:t>https://ieeexplore.ieee.org/document/8058236</w:t>
+        </w:r>
+      </w:hyperlink>
+      <w:r>
+        <w:t>.</w:t>
+      </w:r>
+    </w:p>
+    <w:p>
+      <w:pPr>
+        <w:pStyle w:val="ListParagraph"/>
+        <w:numPr>
+          <w:ilvl w:val="0"/>
+          <w:numId w:val="33"/>
+        </w:numPr>
+      </w:pPr>
+      <w:r>
+        <w:t xml:space="preserve">Nobrega, L., Tavares, A., Cardoso, A., &amp; Goncalves, P. (2018). Animal monitoring based on IoT technologies. 2018 IoT Vertical and Topical Summit on Agriculture - Tuscany (IOT Tuscany), 1–5. Retrieved September 28, 2019, from </w:t>
+      </w:r>
+      <w:hyperlink r:id="rId11" w:history="1">
+        <w:r>
+          <w:rPr>
+            <w:rStyle w:val="Hyperlink"/>
+          </w:rPr>
+          <w:t>https://ieeexplore.ieee.org/document/8373045</w:t>
+        </w:r>
+      </w:hyperlink>
+      <w:r>
+        <w:t>.</w:t>
+      </w:r>
+    </w:p>
+    <w:p>
+      <w:pPr>
+        <w:pStyle w:val="ListParagraph"/>
+        <w:numPr>
+          <w:ilvl w:val="0"/>
+          <w:numId w:val="33"/>
+        </w:numPr>
+      </w:pPr>
+      <w:r>
+        <w:t xml:space="preserve">Pan, L., Xu, M., Xi, L., &amp; Hao, Y. (2016). Research of livestock farming IoT system based on RESTful web services. 2016 5th International Conference on Computer Science and Network Technology (ICCSNT), 113–116. Retrieved September 28, 2019, from </w:t>
+      </w:r>
+      <w:hyperlink r:id="rId12" w:history="1">
+        <w:r>
+          <w:rPr>
+            <w:rStyle w:val="Hyperlink"/>
+          </w:rPr>
+          <w:t>https://ieeexplore.ieee.org/document/8070130</w:t>
+        </w:r>
+      </w:hyperlink>
+      <w:r>
+        <w:t>.</w:t>
+      </w:r>
+    </w:p>
+    <w:p>
+      <w:pPr>
+        <w:pStyle w:val="ListParagraph"/>
+        <w:numPr>
+          <w:ilvl w:val="0"/>
+          <w:numId w:val="33"/>
+        </w:numPr>
+      </w:pPr>
+      <w:r>
+        <w:t xml:space="preserve">Sanghavi, J., Shah, A., Rane, S., Shah, N., Nayak, S., Kadam, P., &amp; J., D. (2018). Agricultural Productivity Enhancement System &amp; Livestock Management using Internet of Things. 2018 Second International Conference on Advances in Electronics, Computers and Communications (ICAECC), 1–5. Retrieved September 28, 2019, from </w:t>
+      </w:r>
+      <w:hyperlink r:id="rId13" w:history="1">
+        <w:r>
+          <w:rPr>
+            <w:rStyle w:val="Hyperlink"/>
+          </w:rPr>
+          <w:t>https://ieeexplore.ieee.org/document/8479463</w:t>
+        </w:r>
+      </w:hyperlink>
+      <w:r>
+        <w:t>.</w:t>
+      </w:r>
+    </w:p>
+    <w:p>
+      <w:pPr>
+        <w:pStyle w:val="ListParagraph"/>
+        <w:numPr>
+          <w:ilvl w:val="0"/>
+          <w:numId w:val="33"/>
+        </w:numPr>
+      </w:pPr>
+      <w:r>
+        <w:t xml:space="preserve">Sun, H., Zhu, Q., Ren, J., Barclay, D., &amp; Thomson, W. (2017). Combining Image Analysis and Smart Data Mining for Precision Agriculture in Livestock Farming. 2017 IEEE International Conference on Internet of Things (IThings) and IEEE Green Computing and Communications (GreenCom) and IEEE Cyber, Physical and Social Computing (CPSCom) and IEEE Smart Data (SmartData), 1065–1069. Retrieved September 28, 2019, from </w:t>
+      </w:r>
+      <w:hyperlink r:id="rId14" w:history="1">
+        <w:r>
+          <w:rPr>
+            <w:rStyle w:val="Hyperlink"/>
+          </w:rPr>
+          <w:t>https://ieeexplore.ieee.org/document/8276884</w:t>
+        </w:r>
+      </w:hyperlink>
+      <w:r>
+        <w:t>.</w:t>
+      </w:r>
+    </w:p>
+    <w:p>
+      <w:pPr>
         <w:pStyle w:val="Heading2"/>
       </w:pPr>
-      <w:bookmarkStart w:id="7" w:name="_Toc22905374"/>
+      <w:bookmarkStart w:id="7" w:name="_Toc22908406"/>
       <w:r>
+        <w:lastRenderedPageBreak/>
         <w:t>Overview</w:t>
       </w:r>
       <w:bookmarkEnd w:id="7"/>
@@ -1896,7 +2057,7 @@
       <w:pPr>
         <w:pStyle w:val="Heading1"/>
       </w:pPr>
-      <w:bookmarkStart w:id="8" w:name="_Toc22905375"/>
+      <w:bookmarkStart w:id="8" w:name="_Toc22908407"/>
       <w:r>
         <w:t>Architectures of similar systems</w:t>
       </w:r>
@@ -1906,7 +2067,7 @@
       <w:pPr>
         <w:pStyle w:val="Heading1"/>
       </w:pPr>
-      <w:bookmarkStart w:id="9" w:name="_Toc22905376"/>
+      <w:bookmarkStart w:id="9" w:name="_Toc22908408"/>
       <w:r>
         <w:t>Proposed software architecture</w:t>
       </w:r>
@@ -1916,7 +2077,7 @@
       <w:pPr>
         <w:pStyle w:val="Heading2"/>
       </w:pPr>
-      <w:bookmarkStart w:id="10" w:name="_Toc22905377"/>
+      <w:bookmarkStart w:id="10" w:name="_Toc22908409"/>
       <w:r>
         <w:t>Overview</w:t>
       </w:r>
@@ -1926,7 +2087,7 @@
       <w:pPr>
         <w:pStyle w:val="Heading2"/>
       </w:pPr>
-      <w:bookmarkStart w:id="11" w:name="_Toc22905378"/>
+      <w:bookmarkStart w:id="11" w:name="_Toc22908410"/>
       <w:r>
         <w:t>Subsystem decomposition</w:t>
       </w:r>
@@ -1936,7 +2097,7 @@
       <w:pPr>
         <w:pStyle w:val="Heading2"/>
       </w:pPr>
-      <w:bookmarkStart w:id="12" w:name="_Toc22905379"/>
+      <w:bookmarkStart w:id="12" w:name="_Toc22908411"/>
       <w:r>
         <w:t>Hardware/software mapping</w:t>
       </w:r>
@@ -1946,7 +2107,7 @@
       <w:pPr>
         <w:pStyle w:val="Heading2"/>
       </w:pPr>
-      <w:bookmarkStart w:id="13" w:name="_Toc22905380"/>
+      <w:bookmarkStart w:id="13" w:name="_Toc22908412"/>
       <w:r>
         <w:t>Persistent data management</w:t>
       </w:r>
@@ -1956,7 +2117,7 @@
       <w:pPr>
         <w:pStyle w:val="Heading2"/>
       </w:pPr>
-      <w:bookmarkStart w:id="14" w:name="_Toc22905381"/>
+      <w:bookmarkStart w:id="14" w:name="_Toc22908413"/>
       <w:r>
         <w:t>Access control and security</w:t>
       </w:r>
@@ -1966,7 +2127,7 @@
       <w:pPr>
         <w:pStyle w:val="Heading2"/>
       </w:pPr>
-      <w:bookmarkStart w:id="15" w:name="_Toc22905382"/>
+      <w:bookmarkStart w:id="15" w:name="_Toc22908414"/>
       <w:r>
         <w:t>Global software control</w:t>
       </w:r>
@@ -1976,7 +2137,7 @@
       <w:pPr>
         <w:pStyle w:val="Heading2"/>
       </w:pPr>
-      <w:bookmarkStart w:id="16" w:name="_Toc22905383"/>
+      <w:bookmarkStart w:id="16" w:name="_Toc22908415"/>
       <w:r>
         <w:t>Boundary conditions</w:t>
       </w:r>
@@ -1986,7 +2147,7 @@
       <w:pPr>
         <w:pStyle w:val="Heading1"/>
       </w:pPr>
-      <w:bookmarkStart w:id="17" w:name="_Toc22905384"/>
+      <w:bookmarkStart w:id="17" w:name="_Toc22908416"/>
       <w:r>
         <w:t>Subsystem services</w:t>
       </w:r>
@@ -1996,7 +2157,7 @@
       <w:pPr>
         <w:pStyle w:val="Heading1"/>
       </w:pPr>
-      <w:bookmarkStart w:id="18" w:name="_Toc22905385"/>
+      <w:bookmarkStart w:id="18" w:name="_Toc22908417"/>
       <w:r>
         <w:t>Packages</w:t>
       </w:r>
@@ -2006,7 +2167,7 @@
       <w:pPr>
         <w:pStyle w:val="Heading1"/>
       </w:pPr>
-      <w:bookmarkStart w:id="19" w:name="_Toc22905386"/>
+      <w:bookmarkStart w:id="19" w:name="_Toc22908418"/>
       <w:r>
         <w:t>Class interfaces</w:t>
       </w:r>
@@ -3093,6 +3254,119 @@
     </w:lvl>
   </w:abstractNum>
   <w:abstractNum w:abstractNumId="11" w15:restartNumberingAfterBreak="0">
+    <w:nsid w:val="3BBB21F1"/>
+    <w:multiLevelType w:val="hybridMultilevel"/>
+    <w:tmpl w:val="A3C2EE0C"/>
+    <w:lvl w:ilvl="0" w:tplc="A2A2999C">
+      <w:start w:val="1"/>
+      <w:numFmt w:val="bullet"/>
+      <w:lvlText w:val=""/>
+      <w:lvlJc w:val="left"/>
+      <w:pPr>
+        <w:ind w:left="288" w:hanging="288"/>
+      </w:pPr>
+      <w:rPr>
+        <w:rFonts w:ascii="Symbol" w:hAnsi="Symbol" w:hint="default"/>
+      </w:rPr>
+    </w:lvl>
+    <w:lvl w:ilvl="1" w:tplc="04090003" w:tentative="1">
+      <w:start w:val="1"/>
+      <w:numFmt w:val="bullet"/>
+      <w:lvlText w:val="o"/>
+      <w:lvlJc w:val="left"/>
+      <w:pPr>
+        <w:ind w:left="1440" w:hanging="360"/>
+      </w:pPr>
+      <w:rPr>
+        <w:rFonts w:ascii="Courier New" w:hAnsi="Courier New" w:cs="Courier New" w:hint="default"/>
+      </w:rPr>
+    </w:lvl>
+    <w:lvl w:ilvl="2" w:tplc="04090005" w:tentative="1">
+      <w:start w:val="1"/>
+      <w:numFmt w:val="bullet"/>
+      <w:lvlText w:val=""/>
+      <w:lvlJc w:val="left"/>
+      <w:pPr>
+        <w:ind w:left="2160" w:hanging="360"/>
+      </w:pPr>
+      <w:rPr>
+        <w:rFonts w:ascii="Wingdings" w:hAnsi="Wingdings" w:hint="default"/>
+      </w:rPr>
+    </w:lvl>
+    <w:lvl w:ilvl="3" w:tplc="04090001" w:tentative="1">
+      <w:start w:val="1"/>
+      <w:numFmt w:val="bullet"/>
+      <w:lvlText w:val=""/>
+      <w:lvlJc w:val="left"/>
+      <w:pPr>
+        <w:ind w:left="2880" w:hanging="360"/>
+      </w:pPr>
+      <w:rPr>
+        <w:rFonts w:ascii="Symbol" w:hAnsi="Symbol" w:hint="default"/>
+      </w:rPr>
+    </w:lvl>
+    <w:lvl w:ilvl="4" w:tplc="04090003" w:tentative="1">
+      <w:start w:val="1"/>
+      <w:numFmt w:val="bullet"/>
+      <w:lvlText w:val="o"/>
+      <w:lvlJc w:val="left"/>
+      <w:pPr>
+        <w:ind w:left="3600" w:hanging="360"/>
+      </w:pPr>
+      <w:rPr>
+        <w:rFonts w:ascii="Courier New" w:hAnsi="Courier New" w:cs="Courier New" w:hint="default"/>
+      </w:rPr>
+    </w:lvl>
+    <w:lvl w:ilvl="5" w:tplc="04090005" w:tentative="1">
+      <w:start w:val="1"/>
+      <w:numFmt w:val="bullet"/>
+      <w:lvlText w:val=""/>
+      <w:lvlJc w:val="left"/>
+      <w:pPr>
+        <w:ind w:left="4320" w:hanging="360"/>
+      </w:pPr>
+      <w:rPr>
+        <w:rFonts w:ascii="Wingdings" w:hAnsi="Wingdings" w:hint="default"/>
+      </w:rPr>
+    </w:lvl>
+    <w:lvl w:ilvl="6" w:tplc="04090001" w:tentative="1">
+      <w:start w:val="1"/>
+      <w:numFmt w:val="bullet"/>
+      <w:lvlText w:val=""/>
+      <w:lvlJc w:val="left"/>
+      <w:pPr>
+        <w:ind w:left="5040" w:hanging="360"/>
+      </w:pPr>
+      <w:rPr>
+        <w:rFonts w:ascii="Symbol" w:hAnsi="Symbol" w:hint="default"/>
+      </w:rPr>
+    </w:lvl>
+    <w:lvl w:ilvl="7" w:tplc="04090003" w:tentative="1">
+      <w:start w:val="1"/>
+      <w:numFmt w:val="bullet"/>
+      <w:lvlText w:val="o"/>
+      <w:lvlJc w:val="left"/>
+      <w:pPr>
+        <w:ind w:left="5760" w:hanging="360"/>
+      </w:pPr>
+      <w:rPr>
+        <w:rFonts w:ascii="Courier New" w:hAnsi="Courier New" w:cs="Courier New" w:hint="default"/>
+      </w:rPr>
+    </w:lvl>
+    <w:lvl w:ilvl="8" w:tplc="04090005" w:tentative="1">
+      <w:start w:val="1"/>
+      <w:numFmt w:val="bullet"/>
+      <w:lvlText w:val=""/>
+      <w:lvlJc w:val="left"/>
+      <w:pPr>
+        <w:ind w:left="6480" w:hanging="360"/>
+      </w:pPr>
+      <w:rPr>
+        <w:rFonts w:ascii="Wingdings" w:hAnsi="Wingdings" w:hint="default"/>
+      </w:rPr>
+    </w:lvl>
+  </w:abstractNum>
+  <w:abstractNum w:abstractNumId="12" w15:restartNumberingAfterBreak="0">
     <w:nsid w:val="3BDF08D8"/>
     <w:multiLevelType w:val="hybridMultilevel"/>
     <w:tmpl w:val="E862B0B0"/>
@@ -3205,7 +3479,7 @@
       </w:rPr>
     </w:lvl>
   </w:abstractNum>
-  <w:abstractNum w:abstractNumId="12" w15:restartNumberingAfterBreak="0">
+  <w:abstractNum w:abstractNumId="13" w15:restartNumberingAfterBreak="0">
     <w:nsid w:val="43876347"/>
     <w:multiLevelType w:val="hybridMultilevel"/>
     <w:tmpl w:val="9B92DEFC"/>
@@ -3326,7 +3600,7 @@
       </w:pPr>
     </w:lvl>
   </w:abstractNum>
-  <w:abstractNum w:abstractNumId="13" w15:restartNumberingAfterBreak="0">
+  <w:abstractNum w:abstractNumId="14" w15:restartNumberingAfterBreak="0">
     <w:nsid w:val="44F22DDC"/>
     <w:multiLevelType w:val="hybridMultilevel"/>
     <w:tmpl w:val="3C8E6FCC"/>
@@ -3439,7 +3713,7 @@
       </w:rPr>
     </w:lvl>
   </w:abstractNum>
-  <w:abstractNum w:abstractNumId="14" w15:restartNumberingAfterBreak="0">
+  <w:abstractNum w:abstractNumId="15" w15:restartNumberingAfterBreak="0">
     <w:nsid w:val="49517C71"/>
     <w:multiLevelType w:val="hybridMultilevel"/>
     <w:tmpl w:val="496E93B2"/>
@@ -3552,7 +3826,7 @@
       </w:rPr>
     </w:lvl>
   </w:abstractNum>
-  <w:abstractNum w:abstractNumId="15" w15:restartNumberingAfterBreak="0">
+  <w:abstractNum w:abstractNumId="16" w15:restartNumberingAfterBreak="0">
     <w:nsid w:val="4AE9167B"/>
     <w:multiLevelType w:val="hybridMultilevel"/>
     <w:tmpl w:val="448E8BA6"/>
@@ -3638,7 +3912,7 @@
       </w:pPr>
     </w:lvl>
   </w:abstractNum>
-  <w:abstractNum w:abstractNumId="16" w15:restartNumberingAfterBreak="0">
+  <w:abstractNum w:abstractNumId="17" w15:restartNumberingAfterBreak="0">
     <w:nsid w:val="4D5B7201"/>
     <w:multiLevelType w:val="hybridMultilevel"/>
     <w:tmpl w:val="6A0E1D02"/>
@@ -3751,7 +4025,7 @@
       </w:rPr>
     </w:lvl>
   </w:abstractNum>
-  <w:abstractNum w:abstractNumId="17" w15:restartNumberingAfterBreak="0">
+  <w:abstractNum w:abstractNumId="18" w15:restartNumberingAfterBreak="0">
     <w:nsid w:val="53CC791C"/>
     <w:multiLevelType w:val="hybridMultilevel"/>
     <w:tmpl w:val="FD78A1A8"/>
@@ -3892,7 +4166,7 @@
       </w:rPr>
     </w:lvl>
   </w:abstractNum>
-  <w:abstractNum w:abstractNumId="18" w15:restartNumberingAfterBreak="0">
+  <w:abstractNum w:abstractNumId="19" w15:restartNumberingAfterBreak="0">
     <w:nsid w:val="5A4137F4"/>
     <w:multiLevelType w:val="hybridMultilevel"/>
     <w:tmpl w:val="3C6C6C42"/>
@@ -3978,7 +4252,7 @@
       </w:pPr>
     </w:lvl>
   </w:abstractNum>
-  <w:abstractNum w:abstractNumId="19" w15:restartNumberingAfterBreak="0">
+  <w:abstractNum w:abstractNumId="20" w15:restartNumberingAfterBreak="0">
     <w:nsid w:val="5AF077BD"/>
     <w:multiLevelType w:val="multilevel"/>
     <w:tmpl w:val="47501864"/>
@@ -4097,7 +4371,7 @@
       </w:pPr>
     </w:lvl>
   </w:abstractNum>
-  <w:abstractNum w:abstractNumId="20" w15:restartNumberingAfterBreak="0">
+  <w:abstractNum w:abstractNumId="21" w15:restartNumberingAfterBreak="0">
     <w:nsid w:val="5B7B440B"/>
     <w:multiLevelType w:val="hybridMultilevel"/>
     <w:tmpl w:val="E7F0986A"/>
@@ -4183,7 +4457,7 @@
       </w:pPr>
     </w:lvl>
   </w:abstractNum>
-  <w:abstractNum w:abstractNumId="21" w15:restartNumberingAfterBreak="0">
+  <w:abstractNum w:abstractNumId="22" w15:restartNumberingAfterBreak="0">
     <w:nsid w:val="5BA050A3"/>
     <w:multiLevelType w:val="multilevel"/>
     <w:tmpl w:val="E222DC86"/>
@@ -4297,7 +4571,120 @@
       </w:pPr>
     </w:lvl>
   </w:abstractNum>
-  <w:abstractNum w:abstractNumId="22" w15:restartNumberingAfterBreak="0">
+  <w:abstractNum w:abstractNumId="23" w15:restartNumberingAfterBreak="0">
+    <w:nsid w:val="5BD41671"/>
+    <w:multiLevelType w:val="hybridMultilevel"/>
+    <w:tmpl w:val="93662B50"/>
+    <w:lvl w:ilvl="0" w:tplc="04090001">
+      <w:start w:val="1"/>
+      <w:numFmt w:val="bullet"/>
+      <w:lvlText w:val=""/>
+      <w:lvlJc w:val="left"/>
+      <w:pPr>
+        <w:ind w:left="720" w:hanging="360"/>
+      </w:pPr>
+      <w:rPr>
+        <w:rFonts w:ascii="Symbol" w:hAnsi="Symbol" w:hint="default"/>
+      </w:rPr>
+    </w:lvl>
+    <w:lvl w:ilvl="1" w:tplc="04090003" w:tentative="1">
+      <w:start w:val="1"/>
+      <w:numFmt w:val="bullet"/>
+      <w:lvlText w:val="o"/>
+      <w:lvlJc w:val="left"/>
+      <w:pPr>
+        <w:ind w:left="1440" w:hanging="360"/>
+      </w:pPr>
+      <w:rPr>
+        <w:rFonts w:ascii="Courier New" w:hAnsi="Courier New" w:cs="Courier New" w:hint="default"/>
+      </w:rPr>
+    </w:lvl>
+    <w:lvl w:ilvl="2" w:tplc="04090005" w:tentative="1">
+      <w:start w:val="1"/>
+      <w:numFmt w:val="bullet"/>
+      <w:lvlText w:val=""/>
+      <w:lvlJc w:val="left"/>
+      <w:pPr>
+        <w:ind w:left="2160" w:hanging="360"/>
+      </w:pPr>
+      <w:rPr>
+        <w:rFonts w:ascii="Wingdings" w:hAnsi="Wingdings" w:hint="default"/>
+      </w:rPr>
+    </w:lvl>
+    <w:lvl w:ilvl="3" w:tplc="04090001" w:tentative="1">
+      <w:start w:val="1"/>
+      <w:numFmt w:val="bullet"/>
+      <w:lvlText w:val=""/>
+      <w:lvlJc w:val="left"/>
+      <w:pPr>
+        <w:ind w:left="2880" w:hanging="360"/>
+      </w:pPr>
+      <w:rPr>
+        <w:rFonts w:ascii="Symbol" w:hAnsi="Symbol" w:hint="default"/>
+      </w:rPr>
+    </w:lvl>
+    <w:lvl w:ilvl="4" w:tplc="04090003" w:tentative="1">
+      <w:start w:val="1"/>
+      <w:numFmt w:val="bullet"/>
+      <w:lvlText w:val="o"/>
+      <w:lvlJc w:val="left"/>
+      <w:pPr>
+        <w:ind w:left="3600" w:hanging="360"/>
+      </w:pPr>
+      <w:rPr>
+        <w:rFonts w:ascii="Courier New" w:hAnsi="Courier New" w:cs="Courier New" w:hint="default"/>
+      </w:rPr>
+    </w:lvl>
+    <w:lvl w:ilvl="5" w:tplc="04090005" w:tentative="1">
+      <w:start w:val="1"/>
+      <w:numFmt w:val="bullet"/>
+      <w:lvlText w:val=""/>
+      <w:lvlJc w:val="left"/>
+      <w:pPr>
+        <w:ind w:left="4320" w:hanging="360"/>
+      </w:pPr>
+      <w:rPr>
+        <w:rFonts w:ascii="Wingdings" w:hAnsi="Wingdings" w:hint="default"/>
+      </w:rPr>
+    </w:lvl>
+    <w:lvl w:ilvl="6" w:tplc="04090001" w:tentative="1">
+      <w:start w:val="1"/>
+      <w:numFmt w:val="bullet"/>
+      <w:lvlText w:val=""/>
+      <w:lvlJc w:val="left"/>
+      <w:pPr>
+        <w:ind w:left="5040" w:hanging="360"/>
+      </w:pPr>
+      <w:rPr>
+        <w:rFonts w:ascii="Symbol" w:hAnsi="Symbol" w:hint="default"/>
+      </w:rPr>
+    </w:lvl>
+    <w:lvl w:ilvl="7" w:tplc="04090003" w:tentative="1">
+      <w:start w:val="1"/>
+      <w:numFmt w:val="bullet"/>
+      <w:lvlText w:val="o"/>
+      <w:lvlJc w:val="left"/>
+      <w:pPr>
+        <w:ind w:left="5760" w:hanging="360"/>
+      </w:pPr>
+      <w:rPr>
+        <w:rFonts w:ascii="Courier New" w:hAnsi="Courier New" w:cs="Courier New" w:hint="default"/>
+      </w:rPr>
+    </w:lvl>
+    <w:lvl w:ilvl="8" w:tplc="04090005" w:tentative="1">
+      <w:start w:val="1"/>
+      <w:numFmt w:val="bullet"/>
+      <w:lvlText w:val=""/>
+      <w:lvlJc w:val="left"/>
+      <w:pPr>
+        <w:ind w:left="6480" w:hanging="360"/>
+      </w:pPr>
+      <w:rPr>
+        <w:rFonts w:ascii="Wingdings" w:hAnsi="Wingdings" w:hint="default"/>
+      </w:rPr>
+    </w:lvl>
+  </w:abstractNum>
+  <w:abstractNum w:abstractNumId="24" w15:restartNumberingAfterBreak="0">
     <w:nsid w:val="5CD40C5C"/>
     <w:multiLevelType w:val="hybridMultilevel"/>
     <w:tmpl w:val="A976A3AE"/>
@@ -4410,7 +4797,7 @@
       </w:rPr>
     </w:lvl>
   </w:abstractNum>
-  <w:abstractNum w:abstractNumId="23" w15:restartNumberingAfterBreak="0">
+  <w:abstractNum w:abstractNumId="25" w15:restartNumberingAfterBreak="0">
     <w:nsid w:val="66E643D2"/>
     <w:multiLevelType w:val="hybridMultilevel"/>
     <w:tmpl w:val="C4AA41E0"/>
@@ -4523,7 +4910,7 @@
       </w:rPr>
     </w:lvl>
   </w:abstractNum>
-  <w:abstractNum w:abstractNumId="24" w15:restartNumberingAfterBreak="0">
+  <w:abstractNum w:abstractNumId="26" w15:restartNumberingAfterBreak="0">
     <w:nsid w:val="6B864837"/>
     <w:multiLevelType w:val="hybridMultilevel"/>
     <w:tmpl w:val="3C6C6C42"/>
@@ -4609,7 +4996,120 @@
       </w:pPr>
     </w:lvl>
   </w:abstractNum>
-  <w:abstractNum w:abstractNumId="25" w15:restartNumberingAfterBreak="0">
+  <w:abstractNum w:abstractNumId="27" w15:restartNumberingAfterBreak="0">
+    <w:nsid w:val="6F8873D7"/>
+    <w:multiLevelType w:val="hybridMultilevel"/>
+    <w:tmpl w:val="9000B672"/>
+    <w:lvl w:ilvl="0" w:tplc="47A4F2B0">
+      <w:start w:val="1"/>
+      <w:numFmt w:val="bullet"/>
+      <w:lvlText w:val=""/>
+      <w:lvlJc w:val="left"/>
+      <w:pPr>
+        <w:ind w:left="720" w:hanging="720"/>
+      </w:pPr>
+      <w:rPr>
+        <w:rFonts w:ascii="Symbol" w:hAnsi="Symbol" w:hint="default"/>
+      </w:rPr>
+    </w:lvl>
+    <w:lvl w:ilvl="1" w:tplc="04090003" w:tentative="1">
+      <w:start w:val="1"/>
+      <w:numFmt w:val="bullet"/>
+      <w:lvlText w:val="o"/>
+      <w:lvlJc w:val="left"/>
+      <w:pPr>
+        <w:ind w:left="1440" w:hanging="360"/>
+      </w:pPr>
+      <w:rPr>
+        <w:rFonts w:ascii="Courier New" w:hAnsi="Courier New" w:cs="Courier New" w:hint="default"/>
+      </w:rPr>
+    </w:lvl>
+    <w:lvl w:ilvl="2" w:tplc="04090005" w:tentative="1">
+      <w:start w:val="1"/>
+      <w:numFmt w:val="bullet"/>
+      <w:lvlText w:val=""/>
+      <w:lvlJc w:val="left"/>
+      <w:pPr>
+        <w:ind w:left="2160" w:hanging="360"/>
+      </w:pPr>
+      <w:rPr>
+        <w:rFonts w:ascii="Wingdings" w:hAnsi="Wingdings" w:hint="default"/>
+      </w:rPr>
+    </w:lvl>
+    <w:lvl w:ilvl="3" w:tplc="04090001" w:tentative="1">
+      <w:start w:val="1"/>
+      <w:numFmt w:val="bullet"/>
+      <w:lvlText w:val=""/>
+      <w:lvlJc w:val="left"/>
+      <w:pPr>
+        <w:ind w:left="2880" w:hanging="360"/>
+      </w:pPr>
+      <w:rPr>
+        <w:rFonts w:ascii="Symbol" w:hAnsi="Symbol" w:hint="default"/>
+      </w:rPr>
+    </w:lvl>
+    <w:lvl w:ilvl="4" w:tplc="04090003" w:tentative="1">
+      <w:start w:val="1"/>
+      <w:numFmt w:val="bullet"/>
+      <w:lvlText w:val="o"/>
+      <w:lvlJc w:val="left"/>
+      <w:pPr>
+        <w:ind w:left="3600" w:hanging="360"/>
+      </w:pPr>
+      <w:rPr>
+        <w:rFonts w:ascii="Courier New" w:hAnsi="Courier New" w:cs="Courier New" w:hint="default"/>
+      </w:rPr>
+    </w:lvl>
+    <w:lvl w:ilvl="5" w:tplc="04090005" w:tentative="1">
+      <w:start w:val="1"/>
+      <w:numFmt w:val="bullet"/>
+      <w:lvlText w:val=""/>
+      <w:lvlJc w:val="left"/>
+      <w:pPr>
+        <w:ind w:left="4320" w:hanging="360"/>
+      </w:pPr>
+      <w:rPr>
+        <w:rFonts w:ascii="Wingdings" w:hAnsi="Wingdings" w:hint="default"/>
+      </w:rPr>
+    </w:lvl>
+    <w:lvl w:ilvl="6" w:tplc="04090001" w:tentative="1">
+      <w:start w:val="1"/>
+      <w:numFmt w:val="bullet"/>
+      <w:lvlText w:val=""/>
+      <w:lvlJc w:val="left"/>
+      <w:pPr>
+        <w:ind w:left="5040" w:hanging="360"/>
+      </w:pPr>
+      <w:rPr>
+        <w:rFonts w:ascii="Symbol" w:hAnsi="Symbol" w:hint="default"/>
+      </w:rPr>
+    </w:lvl>
+    <w:lvl w:ilvl="7" w:tplc="04090003" w:tentative="1">
+      <w:start w:val="1"/>
+      <w:numFmt w:val="bullet"/>
+      <w:lvlText w:val="o"/>
+      <w:lvlJc w:val="left"/>
+      <w:pPr>
+        <w:ind w:left="5760" w:hanging="360"/>
+      </w:pPr>
+      <w:rPr>
+        <w:rFonts w:ascii="Courier New" w:hAnsi="Courier New" w:cs="Courier New" w:hint="default"/>
+      </w:rPr>
+    </w:lvl>
+    <w:lvl w:ilvl="8" w:tplc="04090005" w:tentative="1">
+      <w:start w:val="1"/>
+      <w:numFmt w:val="bullet"/>
+      <w:lvlText w:val=""/>
+      <w:lvlJc w:val="left"/>
+      <w:pPr>
+        <w:ind w:left="6480" w:hanging="360"/>
+      </w:pPr>
+      <w:rPr>
+        <w:rFonts w:ascii="Wingdings" w:hAnsi="Wingdings" w:hint="default"/>
+      </w:rPr>
+    </w:lvl>
+  </w:abstractNum>
+  <w:abstractNum w:abstractNumId="28" w15:restartNumberingAfterBreak="0">
     <w:nsid w:val="72185DA0"/>
     <w:multiLevelType w:val="singleLevel"/>
     <w:tmpl w:val="F50E9A6A"/>
@@ -4630,7 +5130,7 @@
       </w:rPr>
     </w:lvl>
   </w:abstractNum>
-  <w:abstractNum w:abstractNumId="26" w15:restartNumberingAfterBreak="0">
+  <w:abstractNum w:abstractNumId="29" w15:restartNumberingAfterBreak="0">
     <w:nsid w:val="725E4A6B"/>
     <w:multiLevelType w:val="hybridMultilevel"/>
     <w:tmpl w:val="E7F0986A"/>
@@ -4716,7 +5216,7 @@
       </w:pPr>
     </w:lvl>
   </w:abstractNum>
-  <w:abstractNum w:abstractNumId="27" w15:restartNumberingAfterBreak="0">
+  <w:abstractNum w:abstractNumId="30" w15:restartNumberingAfterBreak="0">
     <w:nsid w:val="72685A7A"/>
     <w:multiLevelType w:val="hybridMultilevel"/>
     <w:tmpl w:val="8C7878F6"/>
@@ -4829,7 +5329,7 @@
       </w:rPr>
     </w:lvl>
   </w:abstractNum>
-  <w:abstractNum w:abstractNumId="28" w15:restartNumberingAfterBreak="0">
+  <w:abstractNum w:abstractNumId="31" w15:restartNumberingAfterBreak="0">
     <w:nsid w:val="73060951"/>
     <w:multiLevelType w:val="hybridMultilevel"/>
     <w:tmpl w:val="0EBCA102"/>
@@ -4942,7 +5442,7 @@
       </w:rPr>
     </w:lvl>
   </w:abstractNum>
-  <w:abstractNum w:abstractNumId="29" w15:restartNumberingAfterBreak="0">
+  <w:abstractNum w:abstractNumId="32" w15:restartNumberingAfterBreak="0">
     <w:nsid w:val="793F2A0B"/>
     <w:multiLevelType w:val="hybridMultilevel"/>
     <w:tmpl w:val="218ECED0"/>
@@ -5056,16 +5556,16 @@
     </w:lvl>
   </w:abstractNum>
   <w:num w:numId="1">
-    <w:abstractNumId w:val="19"/>
+    <w:abstractNumId w:val="20"/>
   </w:num>
   <w:num w:numId="2">
-    <w:abstractNumId w:val="25"/>
+    <w:abstractNumId w:val="28"/>
   </w:num>
   <w:num w:numId="3">
     <w:abstractNumId w:val="5"/>
   </w:num>
   <w:num w:numId="4">
-    <w:abstractNumId w:val="12"/>
+    <w:abstractNumId w:val="13"/>
     <w:lvlOverride w:ilvl="0"/>
     <w:lvlOverride w:ilvl="1"/>
     <w:lvlOverride w:ilvl="2">
@@ -5091,10 +5591,10 @@
     </w:lvlOverride>
   </w:num>
   <w:num w:numId="5">
-    <w:abstractNumId w:val="21"/>
+    <w:abstractNumId w:val="22"/>
   </w:num>
   <w:num w:numId="6">
-    <w:abstractNumId w:val="17"/>
+    <w:abstractNumId w:val="18"/>
   </w:num>
   <w:num w:numId="7">
     <w:abstractNumId w:val="9"/>
@@ -5106,10 +5606,10 @@
     <w:abstractNumId w:val="0"/>
   </w:num>
   <w:num w:numId="10">
-    <w:abstractNumId w:val="16"/>
+    <w:abstractNumId w:val="17"/>
   </w:num>
   <w:num w:numId="11">
-    <w:abstractNumId w:val="28"/>
+    <w:abstractNumId w:val="31"/>
   </w:num>
   <w:num w:numId="12">
     <w:abstractNumId w:val="1"/>
@@ -5121,52 +5621,61 @@
     <w:abstractNumId w:val="8"/>
   </w:num>
   <w:num w:numId="15">
-    <w:abstractNumId w:val="14"/>
+    <w:abstractNumId w:val="15"/>
   </w:num>
   <w:num w:numId="16">
-    <w:abstractNumId w:val="27"/>
+    <w:abstractNumId w:val="30"/>
   </w:num>
   <w:num w:numId="17">
     <w:abstractNumId w:val="10"/>
   </w:num>
   <w:num w:numId="18">
-    <w:abstractNumId w:val="22"/>
+    <w:abstractNumId w:val="24"/>
   </w:num>
   <w:num w:numId="19">
     <w:abstractNumId w:val="2"/>
   </w:num>
   <w:num w:numId="20">
-    <w:abstractNumId w:val="23"/>
+    <w:abstractNumId w:val="25"/>
   </w:num>
   <w:num w:numId="21">
-    <w:abstractNumId w:val="11"/>
+    <w:abstractNumId w:val="12"/>
   </w:num>
   <w:num w:numId="22">
-    <w:abstractNumId w:val="29"/>
+    <w:abstractNumId w:val="32"/>
   </w:num>
   <w:num w:numId="23">
-    <w:abstractNumId w:val="13"/>
+    <w:abstractNumId w:val="14"/>
   </w:num>
   <w:num w:numId="24">
     <w:abstractNumId w:val="7"/>
   </w:num>
   <w:num w:numId="25">
+    <w:abstractNumId w:val="29"/>
+  </w:num>
+  <w:num w:numId="26">
     <w:abstractNumId w:val="26"/>
   </w:num>
-  <w:num w:numId="26">
-    <w:abstractNumId w:val="24"/>
-  </w:num>
   <w:num w:numId="27">
-    <w:abstractNumId w:val="15"/>
+    <w:abstractNumId w:val="16"/>
   </w:num>
   <w:num w:numId="28">
-    <w:abstractNumId w:val="20"/>
+    <w:abstractNumId w:val="21"/>
   </w:num>
   <w:num w:numId="29">
     <w:abstractNumId w:val="6"/>
   </w:num>
   <w:num w:numId="30">
-    <w:abstractNumId w:val="18"/>
+    <w:abstractNumId w:val="19"/>
+  </w:num>
+  <w:num w:numId="31">
+    <w:abstractNumId w:val="23"/>
+  </w:num>
+  <w:num w:numId="32">
+    <w:abstractNumId w:val="27"/>
+  </w:num>
+  <w:num w:numId="33">
+    <w:abstractNumId w:val="11"/>
   </w:num>
   <w:numIdMacAtCleanup w:val="15"/>
 </w:numbering>
@@ -6402,6 +6911,18 @@
       <w:szCs w:val="28"/>
     </w:rPr>
   </w:style>
+  <w:style w:type="character" w:styleId="UnresolvedMention">
+    <w:name w:val="Unresolved Mention"/>
+    <w:basedOn w:val="DefaultParagraphFont"/>
+    <w:uiPriority w:val="99"/>
+    <w:semiHidden/>
+    <w:unhideWhenUsed/>
+    <w:rsid w:val="00721254"/>
+    <w:rPr>
+      <w:color w:val="605E5C"/>
+      <w:shd w:val="clear" w:color="auto" w:fill="E1DFDD"/>
+    </w:rPr>
+  </w:style>
 </w:styles>
 </file>
 
@@ -6705,7 +7226,7 @@
 </file>
 
 <file path=customXml/itemProps1.xml><?xml version="1.0" encoding="utf-8"?>
-<ds:datastoreItem xmlns:ds="http://schemas.openxmlformats.org/officeDocument/2006/customXml" ds:itemID="{BA21747C-4528-4128-AADD-BB9A207EB38D}">
+<ds:datastoreItem xmlns:ds="http://schemas.openxmlformats.org/officeDocument/2006/customXml" ds:itemID="{F72F6DC1-109C-4021-9B3E-852006653669}">
   <ds:schemaRefs>
     <ds:schemaRef ds:uri="http://schemas.openxmlformats.org/officeDocument/2006/bibliography"/>
   </ds:schemaRefs>

</xml_diff>